<commit_message>
Added color palatte and font info to the SRS Document
</commit_message>
<xml_diff>
--- a/327.1.4 Brainstorming .docx
+++ b/327.1.4 Brainstorming .docx
@@ -111,11 +111,6 @@
           <w:rtl w:val="0"/>
         </w:rPr>
         <w:t xml:space="preserve">CSE 327.1.4</w:t>
-      </w:r>
-      <w:r>
-        <w:rPr>
-          <w:rtl w:val="0"/>
-        </w:rPr>
       </w:r>
     </w:p>
     <w:p>
@@ -191,7 +186,6 @@
         <w:rPr>
           <w:sz w:val="38"/>
           <w:szCs w:val="38"/>
-          <w:u w:val="none"/>
         </w:rPr>
       </w:pPr>
       <w:r>
@@ -201,6 +195,11 @@
           <w:rtl w:val="0"/>
         </w:rPr>
         <w:t xml:space="preserve">Emon Sarker</w:t>
+      </w:r>
+      <w:r>
+        <w:rPr>
+          <w:rtl w:val="0"/>
+        </w:rPr>
       </w:r>
     </w:p>
     <w:p>
@@ -214,7 +213,6 @@
         <w:rPr>
           <w:sz w:val="38"/>
           <w:szCs w:val="38"/>
-          <w:u w:val="none"/>
         </w:rPr>
       </w:pPr>
       <w:r>
@@ -224,6 +222,11 @@
           <w:rtl w:val="0"/>
         </w:rPr>
         <w:t xml:space="preserve">Labib Rahman</w:t>
+      </w:r>
+      <w:r>
+        <w:rPr>
+          <w:rtl w:val="0"/>
+        </w:rPr>
       </w:r>
     </w:p>
     <w:p>
@@ -237,7 +240,6 @@
         <w:rPr>
           <w:sz w:val="38"/>
           <w:szCs w:val="38"/>
-          <w:u w:val="none"/>
         </w:rPr>
       </w:pPr>
       <w:r>
@@ -247,6 +249,11 @@
           <w:rtl w:val="0"/>
         </w:rPr>
         <w:t xml:space="preserve">Parinda Rahman</w:t>
+      </w:r>
+      <w:r>
+        <w:rPr>
+          <w:rtl w:val="0"/>
+        </w:rPr>
       </w:r>
     </w:p>
     <w:p>
@@ -260,7 +267,6 @@
         <w:rPr>
           <w:sz w:val="38"/>
           <w:szCs w:val="38"/>
-          <w:u w:val="none"/>
         </w:rPr>
       </w:pPr>
       <w:r>
@@ -430,13 +436,7 @@
         <w:rPr>
           <w:rtl w:val="0"/>
         </w:rPr>
-        <w:t xml:space="preserve">Table of Contents</w:t>
-      </w:r>
-      <w:r>
-        <w:rPr>
-          <w:rtl w:val="0"/>
-        </w:rPr>
-        <w:t xml:space="preserve">...........................................................................................................................ii</w:t>
+        <w:t xml:space="preserve">Table of Contents...........................................................................................................................ii</w:t>
       </w:r>
     </w:p>
     <w:p>
@@ -486,15 +486,18 @@
           <w:numId w:val="1"/>
         </w:numPr>
         <w:ind w:left="1440" w:hanging="360"/>
-        <w:rPr>
-          <w:u w:val="none"/>
-        </w:rPr>
+        <w:rPr/>
       </w:pPr>
       <w:r>
         <w:rPr>
           <w:rtl w:val="0"/>
         </w:rPr>
         <w:t xml:space="preserve">Purpose</w:t>
+      </w:r>
+      <w:r>
+        <w:rPr>
+          <w:rtl w:val="0"/>
+        </w:rPr>
       </w:r>
     </w:p>
     <w:p>
@@ -504,15 +507,18 @@
           <w:numId w:val="1"/>
         </w:numPr>
         <w:ind w:left="1440" w:hanging="360"/>
-        <w:rPr>
-          <w:u w:val="none"/>
-        </w:rPr>
+        <w:rPr/>
       </w:pPr>
       <w:r>
         <w:rPr>
           <w:rtl w:val="0"/>
         </w:rPr>
         <w:t xml:space="preserve">Document Conventions</w:t>
+      </w:r>
+      <w:r>
+        <w:rPr>
+          <w:rtl w:val="0"/>
+        </w:rPr>
       </w:r>
     </w:p>
     <w:p>
@@ -522,15 +528,18 @@
           <w:numId w:val="1"/>
         </w:numPr>
         <w:ind w:left="1440" w:hanging="360"/>
-        <w:rPr>
-          <w:u w:val="none"/>
-        </w:rPr>
+        <w:rPr/>
       </w:pPr>
       <w:r>
         <w:rPr>
           <w:rtl w:val="0"/>
         </w:rPr>
         <w:t xml:space="preserve">Intended Audience and Reading Suggestions</w:t>
+      </w:r>
+      <w:r>
+        <w:rPr>
+          <w:rtl w:val="0"/>
+        </w:rPr>
       </w:r>
     </w:p>
     <w:p>
@@ -540,15 +549,18 @@
           <w:numId w:val="1"/>
         </w:numPr>
         <w:ind w:left="1440" w:hanging="360"/>
-        <w:rPr>
-          <w:u w:val="none"/>
-        </w:rPr>
+        <w:rPr/>
       </w:pPr>
       <w:r>
         <w:rPr>
           <w:rtl w:val="0"/>
         </w:rPr>
         <w:t xml:space="preserve">Product Scopes</w:t>
+      </w:r>
+      <w:r>
+        <w:rPr>
+          <w:rtl w:val="0"/>
+        </w:rPr>
       </w:r>
     </w:p>
     <w:p>
@@ -558,15 +570,18 @@
           <w:numId w:val="1"/>
         </w:numPr>
         <w:ind w:left="1440" w:hanging="360"/>
-        <w:rPr>
-          <w:u w:val="none"/>
-        </w:rPr>
+        <w:rPr/>
       </w:pPr>
       <w:r>
         <w:rPr>
           <w:rtl w:val="0"/>
         </w:rPr>
         <w:t xml:space="preserve">References</w:t>
+      </w:r>
+      <w:r>
+        <w:rPr>
+          <w:rtl w:val="0"/>
+        </w:rPr>
       </w:r>
     </w:p>
     <w:p>
@@ -595,15 +610,18 @@
           <w:numId w:val="1"/>
         </w:numPr>
         <w:ind w:left="1440" w:hanging="360"/>
-        <w:rPr>
-          <w:u w:val="none"/>
-        </w:rPr>
+        <w:rPr/>
       </w:pPr>
       <w:r>
         <w:rPr>
           <w:rtl w:val="0"/>
         </w:rPr>
         <w:t xml:space="preserve">Product Perspective</w:t>
+      </w:r>
+      <w:r>
+        <w:rPr>
+          <w:rtl w:val="0"/>
+        </w:rPr>
       </w:r>
     </w:p>
     <w:p>
@@ -613,15 +631,18 @@
           <w:numId w:val="1"/>
         </w:numPr>
         <w:ind w:left="1440" w:hanging="360"/>
-        <w:rPr>
-          <w:u w:val="none"/>
-        </w:rPr>
+        <w:rPr/>
       </w:pPr>
       <w:r>
         <w:rPr>
           <w:rtl w:val="0"/>
         </w:rPr>
         <w:t xml:space="preserve">Product Functions</w:t>
+      </w:r>
+      <w:r>
+        <w:rPr>
+          <w:rtl w:val="0"/>
+        </w:rPr>
       </w:r>
     </w:p>
     <w:p>
@@ -631,15 +652,18 @@
           <w:numId w:val="1"/>
         </w:numPr>
         <w:ind w:left="1440" w:hanging="360"/>
-        <w:rPr>
-          <w:u w:val="none"/>
-        </w:rPr>
+        <w:rPr/>
       </w:pPr>
       <w:r>
         <w:rPr>
           <w:rtl w:val="0"/>
         </w:rPr>
         <w:t xml:space="preserve">User Classes and Characteristics</w:t>
+      </w:r>
+      <w:r>
+        <w:rPr>
+          <w:rtl w:val="0"/>
+        </w:rPr>
       </w:r>
     </w:p>
     <w:p>
@@ -649,15 +673,18 @@
           <w:numId w:val="1"/>
         </w:numPr>
         <w:ind w:left="1440" w:hanging="360"/>
-        <w:rPr>
-          <w:u w:val="none"/>
-        </w:rPr>
+        <w:rPr/>
       </w:pPr>
       <w:r>
         <w:rPr>
           <w:rtl w:val="0"/>
         </w:rPr>
         <w:t xml:space="preserve">Operating Environment</w:t>
+      </w:r>
+      <w:r>
+        <w:rPr>
+          <w:rtl w:val="0"/>
+        </w:rPr>
       </w:r>
     </w:p>
     <w:p>
@@ -667,15 +694,18 @@
           <w:numId w:val="1"/>
         </w:numPr>
         <w:ind w:left="1440" w:hanging="360"/>
-        <w:rPr>
-          <w:u w:val="none"/>
-        </w:rPr>
+        <w:rPr/>
       </w:pPr>
       <w:r>
         <w:rPr>
           <w:rtl w:val="0"/>
         </w:rPr>
         <w:t xml:space="preserve">Design and Implementation Constraints</w:t>
+      </w:r>
+      <w:r>
+        <w:rPr>
+          <w:rtl w:val="0"/>
+        </w:rPr>
       </w:r>
     </w:p>
     <w:p>
@@ -685,15 +715,18 @@
           <w:numId w:val="1"/>
         </w:numPr>
         <w:ind w:left="1440" w:hanging="360"/>
-        <w:rPr>
-          <w:u w:val="none"/>
-        </w:rPr>
+        <w:rPr/>
       </w:pPr>
       <w:r>
         <w:rPr>
           <w:rtl w:val="0"/>
         </w:rPr>
         <w:t xml:space="preserve">User Documentation</w:t>
+      </w:r>
+      <w:r>
+        <w:rPr>
+          <w:rtl w:val="0"/>
+        </w:rPr>
       </w:r>
     </w:p>
     <w:p>
@@ -703,15 +736,18 @@
           <w:numId w:val="1"/>
         </w:numPr>
         <w:ind w:left="1440" w:hanging="360"/>
-        <w:rPr>
-          <w:u w:val="none"/>
-        </w:rPr>
+        <w:rPr/>
       </w:pPr>
       <w:r>
         <w:rPr>
           <w:rtl w:val="0"/>
         </w:rPr>
         <w:t xml:space="preserve">Assumptions and Dependencies</w:t>
+      </w:r>
+      <w:r>
+        <w:rPr>
+          <w:rtl w:val="0"/>
+        </w:rPr>
       </w:r>
     </w:p>
     <w:p>
@@ -740,15 +776,18 @@
           <w:numId w:val="1"/>
         </w:numPr>
         <w:ind w:left="1440" w:hanging="360"/>
-        <w:rPr>
-          <w:u w:val="none"/>
-        </w:rPr>
+        <w:rPr/>
       </w:pPr>
       <w:r>
         <w:rPr>
           <w:rtl w:val="0"/>
         </w:rPr>
         <w:t xml:space="preserve">User Interfaces</w:t>
+      </w:r>
+      <w:r>
+        <w:rPr>
+          <w:rtl w:val="0"/>
+        </w:rPr>
       </w:r>
     </w:p>
     <w:p>
@@ -758,15 +797,18 @@
           <w:numId w:val="1"/>
         </w:numPr>
         <w:ind w:left="1440" w:hanging="360"/>
-        <w:rPr>
-          <w:u w:val="none"/>
-        </w:rPr>
+        <w:rPr/>
       </w:pPr>
       <w:r>
         <w:rPr>
           <w:rtl w:val="0"/>
         </w:rPr>
         <w:t xml:space="preserve">Hardware Interfaces</w:t>
+      </w:r>
+      <w:r>
+        <w:rPr>
+          <w:rtl w:val="0"/>
+        </w:rPr>
       </w:r>
     </w:p>
     <w:p>
@@ -776,15 +818,18 @@
           <w:numId w:val="1"/>
         </w:numPr>
         <w:ind w:left="1440" w:hanging="360"/>
-        <w:rPr>
-          <w:u w:val="none"/>
-        </w:rPr>
+        <w:rPr/>
       </w:pPr>
       <w:r>
         <w:rPr>
           <w:rtl w:val="0"/>
         </w:rPr>
         <w:t xml:space="preserve">Software Interfaces</w:t>
+      </w:r>
+      <w:r>
+        <w:rPr>
+          <w:rtl w:val="0"/>
+        </w:rPr>
       </w:r>
     </w:p>
     <w:p>
@@ -794,15 +839,18 @@
           <w:numId w:val="1"/>
         </w:numPr>
         <w:ind w:left="1440" w:hanging="360"/>
-        <w:rPr>
-          <w:u w:val="none"/>
-        </w:rPr>
+        <w:rPr/>
       </w:pPr>
       <w:r>
         <w:rPr>
           <w:rtl w:val="0"/>
         </w:rPr>
         <w:t xml:space="preserve">Communication Interfaces</w:t>
+      </w:r>
+      <w:r>
+        <w:rPr>
+          <w:rtl w:val="0"/>
+        </w:rPr>
       </w:r>
     </w:p>
     <w:p>
@@ -831,15 +879,18 @@
           <w:numId w:val="1"/>
         </w:numPr>
         <w:ind w:left="1440" w:hanging="360"/>
-        <w:rPr>
-          <w:u w:val="none"/>
-        </w:rPr>
+        <w:rPr/>
       </w:pPr>
       <w:r>
         <w:rPr>
           <w:rtl w:val="0"/>
         </w:rPr>
         <w:t xml:space="preserve">System Feature 1</w:t>
+      </w:r>
+      <w:r>
+        <w:rPr>
+          <w:rtl w:val="0"/>
+        </w:rPr>
       </w:r>
     </w:p>
     <w:p>
@@ -849,15 +900,18 @@
           <w:numId w:val="1"/>
         </w:numPr>
         <w:ind w:left="1440" w:hanging="360"/>
-        <w:rPr>
-          <w:u w:val="none"/>
-        </w:rPr>
+        <w:rPr/>
       </w:pPr>
       <w:r>
         <w:rPr>
           <w:rtl w:val="0"/>
         </w:rPr>
         <w:t xml:space="preserve">System Feature 2 (and so on)</w:t>
+      </w:r>
+      <w:r>
+        <w:rPr>
+          <w:rtl w:val="0"/>
+        </w:rPr>
       </w:r>
     </w:p>
     <w:p>
@@ -886,15 +940,18 @@
           <w:numId w:val="1"/>
         </w:numPr>
         <w:ind w:left="1440" w:hanging="360"/>
-        <w:rPr>
-          <w:u w:val="none"/>
-        </w:rPr>
+        <w:rPr/>
       </w:pPr>
       <w:r>
         <w:rPr>
           <w:rtl w:val="0"/>
         </w:rPr>
         <w:t xml:space="preserve">Performance Requirements</w:t>
+      </w:r>
+      <w:r>
+        <w:rPr>
+          <w:rtl w:val="0"/>
+        </w:rPr>
       </w:r>
     </w:p>
     <w:p>
@@ -904,15 +961,18 @@
           <w:numId w:val="1"/>
         </w:numPr>
         <w:ind w:left="1440" w:hanging="360"/>
-        <w:rPr>
-          <w:u w:val="none"/>
-        </w:rPr>
+        <w:rPr/>
       </w:pPr>
       <w:r>
         <w:rPr>
           <w:rtl w:val="0"/>
         </w:rPr>
         <w:t xml:space="preserve">Safety Requirements</w:t>
+      </w:r>
+      <w:r>
+        <w:rPr>
+          <w:rtl w:val="0"/>
+        </w:rPr>
       </w:r>
     </w:p>
     <w:p>
@@ -922,15 +982,18 @@
           <w:numId w:val="1"/>
         </w:numPr>
         <w:ind w:left="1440" w:hanging="360"/>
-        <w:rPr>
-          <w:u w:val="none"/>
-        </w:rPr>
+        <w:rPr/>
       </w:pPr>
       <w:r>
         <w:rPr>
           <w:rtl w:val="0"/>
         </w:rPr>
         <w:t xml:space="preserve">Security Requirements</w:t>
+      </w:r>
+      <w:r>
+        <w:rPr>
+          <w:rtl w:val="0"/>
+        </w:rPr>
       </w:r>
     </w:p>
     <w:p>
@@ -940,15 +1003,18 @@
           <w:numId w:val="1"/>
         </w:numPr>
         <w:ind w:left="1440" w:hanging="360"/>
-        <w:rPr>
-          <w:u w:val="none"/>
-        </w:rPr>
+        <w:rPr/>
       </w:pPr>
       <w:r>
         <w:rPr>
           <w:rtl w:val="0"/>
         </w:rPr>
         <w:t xml:space="preserve">Software Quality Attributes</w:t>
+      </w:r>
+      <w:r>
+        <w:rPr>
+          <w:rtl w:val="0"/>
+        </w:rPr>
       </w:r>
     </w:p>
     <w:p>
@@ -958,15 +1024,18 @@
           <w:numId w:val="1"/>
         </w:numPr>
         <w:ind w:left="1440" w:hanging="360"/>
-        <w:rPr>
-          <w:u w:val="none"/>
-        </w:rPr>
+        <w:rPr/>
       </w:pPr>
       <w:r>
         <w:rPr>
           <w:rtl w:val="0"/>
         </w:rPr>
         <w:t xml:space="preserve">Business Rules</w:t>
+      </w:r>
+      <w:r>
+        <w:rPr>
+          <w:rtl w:val="0"/>
+        </w:rPr>
       </w:r>
     </w:p>
     <w:p>
@@ -2301,6 +2370,170 @@
           <w:rtl w:val="0"/>
         </w:rPr>
         <w:t xml:space="preserve">3.1 User Interfaces</w:t>
+      </w:r>
+    </w:p>
+    <w:p>
+      <w:pPr>
+        <w:rPr>
+          <w:b w:val="1"/>
+        </w:rPr>
+      </w:pPr>
+      <w:r>
+        <w:rPr>
+          <w:rtl w:val="0"/>
+        </w:rPr>
+      </w:r>
+    </w:p>
+    <w:p>
+      <w:pPr>
+        <w:rPr/>
+      </w:pPr>
+      <w:r>
+        <w:rPr>
+          <w:rtl w:val="0"/>
+        </w:rPr>
+        <w:t xml:space="preserve">Color Palette for the GUI consists of the following colors as shown below:</w:t>
+      </w:r>
+    </w:p>
+    <w:p>
+      <w:pPr>
+        <w:rPr/>
+      </w:pPr>
+      <w:r>
+        <w:rPr/>
+        <w:drawing>
+          <wp:inline distB="114300" distT="114300" distL="114300" distR="114300">
+            <wp:extent cx="4848225" cy="876300"/>
+            <wp:effectExtent b="0" l="0" r="0" t="0"/>
+            <wp:docPr id="2" name="image2.png"/>
+            <a:graphic>
+              <a:graphicData uri="http://schemas.openxmlformats.org/drawingml/2006/picture">
+                <pic:pic>
+                  <pic:nvPicPr>
+                    <pic:cNvPr id="0" name="image2.png"/>
+                    <pic:cNvPicPr preferRelativeResize="0"/>
+                  </pic:nvPicPr>
+                  <pic:blipFill>
+                    <a:blip r:embed="rId6"/>
+                    <a:srcRect b="0" l="0" r="0" t="0"/>
+                    <a:stretch>
+                      <a:fillRect/>
+                    </a:stretch>
+                  </pic:blipFill>
+                  <pic:spPr>
+                    <a:xfrm>
+                      <a:off x="0" y="0"/>
+                      <a:ext cx="4848225" cy="876300"/>
+                    </a:xfrm>
+                    <a:prstGeom prst="rect"/>
+                    <a:ln/>
+                  </pic:spPr>
+                </pic:pic>
+              </a:graphicData>
+            </a:graphic>
+          </wp:inline>
+        </w:drawing>
+      </w:r>
+      <w:r>
+        <w:rPr>
+          <w:rtl w:val="0"/>
+        </w:rPr>
+      </w:r>
+    </w:p>
+    <w:p>
+      <w:pPr>
+        <w:rPr/>
+      </w:pPr>
+      <w:r>
+        <w:rPr>
+          <w:rtl w:val="0"/>
+        </w:rPr>
+        <w:t xml:space="preserve">Standard Font Family being used:</w:t>
+      </w:r>
+    </w:p>
+    <w:p>
+      <w:pPr>
+        <w:rPr>
+          <w:b w:val="1"/>
+        </w:rPr>
+      </w:pPr>
+      <w:r>
+        <w:rPr>
+          <w:b w:val="1"/>
+        </w:rPr>
+        <w:drawing>
+          <wp:inline distB="114300" distT="114300" distL="114300" distR="114300">
+            <wp:extent cx="4953000" cy="1266825"/>
+            <wp:effectExtent b="0" l="0" r="0" t="0"/>
+            <wp:docPr id="1" name="image1.png"/>
+            <a:graphic>
+              <a:graphicData uri="http://schemas.openxmlformats.org/drawingml/2006/picture">
+                <pic:pic>
+                  <pic:nvPicPr>
+                    <pic:cNvPr id="0" name="image1.png"/>
+                    <pic:cNvPicPr preferRelativeResize="0"/>
+                  </pic:nvPicPr>
+                  <pic:blipFill>
+                    <a:blip r:embed="rId7"/>
+                    <a:srcRect b="0" l="0" r="0" t="0"/>
+                    <a:stretch>
+                      <a:fillRect/>
+                    </a:stretch>
+                  </pic:blipFill>
+                  <pic:spPr>
+                    <a:xfrm>
+                      <a:off x="0" y="0"/>
+                      <a:ext cx="4953000" cy="1266825"/>
+                    </a:xfrm>
+                    <a:prstGeom prst="rect"/>
+                    <a:ln/>
+                  </pic:spPr>
+                </pic:pic>
+              </a:graphicData>
+            </a:graphic>
+          </wp:inline>
+        </w:drawing>
+      </w:r>
+      <w:r>
+        <w:rPr>
+          <w:rtl w:val="0"/>
+        </w:rPr>
+      </w:r>
+    </w:p>
+    <w:p>
+      <w:pPr>
+        <w:rPr>
+          <w:b w:val="1"/>
+        </w:rPr>
+      </w:pPr>
+      <w:r>
+        <w:rPr>
+          <w:rtl w:val="0"/>
+        </w:rPr>
+      </w:r>
+    </w:p>
+    <w:p>
+      <w:pPr>
+        <w:rPr>
+          <w:b w:val="1"/>
+        </w:rPr>
+      </w:pPr>
+      <w:r>
+        <w:rPr>
+          <w:rtl w:val="0"/>
+        </w:rPr>
+      </w:r>
+    </w:p>
+    <w:p>
+      <w:pPr>
+        <w:rPr>
+          <w:b w:val="1"/>
+        </w:rPr>
+      </w:pPr>
+      <w:r>
+        <w:rPr>
+          <w:rtl w:val="0"/>
+        </w:rPr>
       </w:r>
     </w:p>
     <w:p>

</xml_diff>

<commit_message>
Finished writing most of the User Interface section. (Does require additional info)
</commit_message>
<xml_diff>
--- a/327.1.4 Brainstorming .docx
+++ b/327.1.4 Brainstorming .docx
@@ -2392,6 +2392,69 @@
         <w:rPr>
           <w:rtl w:val="0"/>
         </w:rPr>
+        <w:t xml:space="preserve">A first-time user of the app should see the Role Selection screen and depending on the selected role, the user will be redirected to the role-specific login page. Users can login using the email used to sign in or their google account (which will require NSU ID and a scanned picture). </w:t>
+      </w:r>
+    </w:p>
+    <w:p>
+      <w:pPr>
+        <w:rPr/>
+      </w:pPr>
+      <w:r>
+        <w:rPr>
+          <w:rtl w:val="0"/>
+        </w:rPr>
+        <w:t xml:space="preserve">At the bottom of the login page, there should be a Sign-Up button that redirects users to the Sign-Up webpage using the default browser.</w:t>
+      </w:r>
+    </w:p>
+    <w:p>
+      <w:pPr>
+        <w:rPr/>
+      </w:pPr>
+      <w:r>
+        <w:rPr>
+          <w:rtl w:val="0"/>
+        </w:rPr>
+      </w:r>
+    </w:p>
+    <w:p>
+      <w:pPr>
+        <w:rPr/>
+      </w:pPr>
+      <w:r>
+        <w:rPr>
+          <w:rtl w:val="0"/>
+        </w:rPr>
+      </w:r>
+    </w:p>
+    <w:p>
+      <w:pPr>
+        <w:rPr/>
+      </w:pPr>
+      <w:r>
+        <w:rPr>
+          <w:rtl w:val="0"/>
+        </w:rPr>
+        <w:t xml:space="preserve">Upon successful login, the user should be at the main homepage where they have to fill the required fields to submit a complaint. The fields require information such as the complaint description, who the complaint is against, evidence submission, who should review the complaint.</w:t>
+      </w:r>
+    </w:p>
+    <w:p>
+      <w:pPr>
+        <w:rPr/>
+      </w:pPr>
+      <w:r>
+        <w:rPr>
+          <w:rtl w:val="0"/>
+        </w:rPr>
+      </w:r>
+    </w:p>
+    <w:p>
+      <w:pPr>
+        <w:rPr/>
+      </w:pPr>
+      <w:r>
+        <w:rPr>
+          <w:rtl w:val="0"/>
+        </w:rPr>
         <w:t xml:space="preserve">Color Palette for the GUI consists of the following colors as shown below:</w:t>
       </w:r>
     </w:p>
@@ -2405,12 +2468,12 @@
           <wp:inline distB="114300" distT="114300" distL="114300" distR="114300">
             <wp:extent cx="4848225" cy="876300"/>
             <wp:effectExtent b="0" l="0" r="0" t="0"/>
-            <wp:docPr id="2" name="image2.png"/>
+            <wp:docPr id="2" name="image1.png"/>
             <a:graphic>
               <a:graphicData uri="http://schemas.openxmlformats.org/drawingml/2006/picture">
                 <pic:pic>
                   <pic:nvPicPr>
-                    <pic:cNvPr id="0" name="image2.png"/>
+                    <pic:cNvPr id="0" name="image1.png"/>
                     <pic:cNvPicPr preferRelativeResize="0"/>
                   </pic:nvPicPr>
                   <pic:blipFill>
@@ -2465,12 +2528,12 @@
           <wp:inline distB="114300" distT="114300" distL="114300" distR="114300">
             <wp:extent cx="4953000" cy="1266825"/>
             <wp:effectExtent b="0" l="0" r="0" t="0"/>
-            <wp:docPr id="1" name="image1.png"/>
+            <wp:docPr id="1" name="image2.png"/>
             <a:graphic>
               <a:graphicData uri="http://schemas.openxmlformats.org/drawingml/2006/picture">
                 <pic:pic>
                   <pic:nvPicPr>
-                    <pic:cNvPr id="0" name="image1.png"/>
+                    <pic:cNvPr id="0" name="image2.png"/>
                     <pic:cNvPicPr preferRelativeResize="0"/>
                   </pic:nvPicPr>
                   <pic:blipFill>

</xml_diff>

<commit_message>
Added Software Quality Assurance to the SRS doc
</commit_message>
<xml_diff>
--- a/327.1.4 Brainstorming .docx
+++ b/327.1.4 Brainstorming .docx
@@ -2386,13 +2386,45 @@
     </w:p>
     <w:p>
       <w:pPr>
-        <w:rPr/>
-      </w:pPr>
-      <w:r>
-        <w:rPr>
-          <w:rtl w:val="0"/>
-        </w:rPr>
-        <w:t xml:space="preserve">A first-time user of the app should see the Role Selection screen and depending on the selected role, the user will be redirected to the role-specific login page. Users can login using the email used to sign in or their google account (which will require NSU ID and a scanned picture). </w:t>
+        <w:rPr>
+          <w:b w:val="1"/>
+          <w:shd w:fill="f4cccc" w:val="clear"/>
+        </w:rPr>
+      </w:pPr>
+      <w:r>
+        <w:rPr>
+          <w:shd w:fill="f4cccc" w:val="clear"/>
+          <w:rtl w:val="0"/>
+        </w:rPr>
+        <w:t xml:space="preserve">&lt;Describe the logical characteristics of each interface between the software product and the users. This may include sample screen images, any GUI standards or product family style guides that are to be followed, screen layout constraints, standard buttons and functions (e.g., help) that will appear on every screen, keyboard shortcuts, error message display standards, and so on. Define the software components for which a user interface is needed. Details of the user interface design should be documented in a separate user interface specification.&gt;</w:t>
+      </w:r>
+      <w:r>
+        <w:rPr>
+          <w:rtl w:val="0"/>
+        </w:rPr>
+      </w:r>
+    </w:p>
+    <w:p>
+      <w:pPr>
+        <w:rPr>
+          <w:b w:val="1"/>
+        </w:rPr>
+      </w:pPr>
+      <w:r>
+        <w:rPr>
+          <w:rtl w:val="0"/>
+        </w:rPr>
+      </w:r>
+    </w:p>
+    <w:p>
+      <w:pPr>
+        <w:rPr/>
+      </w:pPr>
+      <w:r>
+        <w:rPr>
+          <w:rtl w:val="0"/>
+        </w:rPr>
+        <w:t xml:space="preserve">A first-time user of the app should see the Role Selection screen and depending on the selected role, the user will be redirected to the role-specific login page. Users can log in using the email used to sign in or their google account (which will require NSU ID and a scanned picture). </w:t>
       </w:r>
     </w:p>
     <w:p>
@@ -2404,16 +2436,6 @@
           <w:rtl w:val="0"/>
         </w:rPr>
         <w:t xml:space="preserve">At the bottom of the login page, there should be a Sign-Up button that redirects users to the Sign-Up webpage using the default browser.</w:t>
-      </w:r>
-    </w:p>
-    <w:p>
-      <w:pPr>
-        <w:rPr/>
-      </w:pPr>
-      <w:r>
-        <w:rPr>
-          <w:rtl w:val="0"/>
-        </w:rPr>
       </w:r>
     </w:p>
     <w:p>
@@ -2468,12 +2490,12 @@
           <wp:inline distB="114300" distT="114300" distL="114300" distR="114300">
             <wp:extent cx="4848225" cy="876300"/>
             <wp:effectExtent b="0" l="0" r="0" t="0"/>
-            <wp:docPr id="2" name="image1.png"/>
+            <wp:docPr id="2" name="image2.png"/>
             <a:graphic>
               <a:graphicData uri="http://schemas.openxmlformats.org/drawingml/2006/picture">
                 <pic:pic>
                   <pic:nvPicPr>
-                    <pic:cNvPr id="0" name="image1.png"/>
+                    <pic:cNvPr id="0" name="image2.png"/>
                     <pic:cNvPicPr preferRelativeResize="0"/>
                   </pic:nvPicPr>
                   <pic:blipFill>
@@ -2528,12 +2550,12 @@
           <wp:inline distB="114300" distT="114300" distL="114300" distR="114300">
             <wp:extent cx="4953000" cy="1266825"/>
             <wp:effectExtent b="0" l="0" r="0" t="0"/>
-            <wp:docPr id="1" name="image2.png"/>
+            <wp:docPr id="1" name="image1.png"/>
             <a:graphic>
               <a:graphicData uri="http://schemas.openxmlformats.org/drawingml/2006/picture">
                 <pic:pic>
                   <pic:nvPicPr>
-                    <pic:cNvPr id="0" name="image2.png"/>
+                    <pic:cNvPr id="0" name="image1.png"/>
                     <pic:cNvPicPr preferRelativeResize="0"/>
                   </pic:nvPicPr>
                   <pic:blipFill>
@@ -2577,92 +2599,12 @@
     </w:p>
     <w:p>
       <w:pPr>
-        <w:rPr>
-          <w:b w:val="1"/>
-        </w:rPr>
-      </w:pPr>
-      <w:r>
-        <w:rPr>
-          <w:rtl w:val="0"/>
-        </w:rPr>
-      </w:r>
-    </w:p>
-    <w:p>
-      <w:pPr>
-        <w:rPr>
-          <w:b w:val="1"/>
-        </w:rPr>
-      </w:pPr>
-      <w:r>
-        <w:rPr>
-          <w:rtl w:val="0"/>
-        </w:rPr>
-      </w:r>
-    </w:p>
-    <w:p>
-      <w:pPr>
-        <w:rPr/>
-      </w:pPr>
-      <w:r>
-        <w:rPr>
-          <w:rtl w:val="0"/>
-        </w:rPr>
-        <w:t xml:space="preserve">&lt;Describe the logical characteristics of each interface between the software product and the users. </w:t>
-      </w:r>
-    </w:p>
-    <w:p>
-      <w:pPr>
-        <w:rPr/>
-      </w:pPr>
-      <w:r>
-        <w:rPr>
-          <w:rtl w:val="0"/>
-        </w:rPr>
-        <w:t xml:space="preserve">This may include sample screen images, any GUI standards or product family style guides that are </w:t>
-      </w:r>
-    </w:p>
-    <w:p>
-      <w:pPr>
-        <w:rPr/>
-      </w:pPr>
-      <w:r>
-        <w:rPr>
-          <w:rtl w:val="0"/>
-        </w:rPr>
-        <w:t xml:space="preserve">to be followed, screen layout constraints, standard buttons and functions (e.g., help) that will </w:t>
-      </w:r>
-    </w:p>
-    <w:p>
-      <w:pPr>
-        <w:rPr/>
-      </w:pPr>
-      <w:r>
-        <w:rPr>
-          <w:rtl w:val="0"/>
-        </w:rPr>
-        <w:t xml:space="preserve">appear on every screen, keyboard shortcuts, error message display standards, and so on. Define </w:t>
-      </w:r>
-    </w:p>
-    <w:p>
-      <w:pPr>
-        <w:rPr/>
-      </w:pPr>
-      <w:r>
-        <w:rPr>
-          <w:rtl w:val="0"/>
-        </w:rPr>
-        <w:t xml:space="preserve">the software components for which a user interface is needed. Details of the user interface design </w:t>
-      </w:r>
-    </w:p>
-    <w:p>
-      <w:pPr>
-        <w:rPr/>
-      </w:pPr>
-      <w:r>
-        <w:rPr>
-          <w:rtl w:val="0"/>
-        </w:rPr>
-        <w:t xml:space="preserve">should be documented in a separate user interface specification.&gt;</w:t>
+        <w:rPr/>
+      </w:pPr>
+      <w:r>
+        <w:rPr>
+          <w:rtl w:val="0"/>
+        </w:rPr>
       </w:r>
     </w:p>
     <w:p>
@@ -3515,10 +3457,13 @@
     </w:p>
     <w:p>
       <w:pPr>
-        <w:rPr/>
-      </w:pPr>
-      <w:r>
-        <w:rPr>
+        <w:rPr>
+          <w:shd w:fill="f4cccc" w:val="clear"/>
+        </w:rPr>
+      </w:pPr>
+      <w:r>
+        <w:rPr>
+          <w:shd w:fill="f4cccc" w:val="clear"/>
           <w:rtl w:val="0"/>
         </w:rPr>
         <w:t xml:space="preserve">&lt;Specify any additional quality characteristics for the product that will be important to either the </w:t>
@@ -3526,46 +3471,164 @@
     </w:p>
     <w:p>
       <w:pPr>
-        <w:rPr/>
-      </w:pPr>
-      <w:r>
-        <w:rPr>
-          <w:rtl w:val="0"/>
-        </w:rPr>
-        <w:t xml:space="preserve">customers or the developers. Some to consider are: adaptability, availability, correctness, flexibility, </w:t>
-      </w:r>
-    </w:p>
-    <w:p>
-      <w:pPr>
-        <w:rPr/>
-      </w:pPr>
-      <w:r>
-        <w:rPr>
-          <w:rtl w:val="0"/>
-        </w:rPr>
-        <w:t xml:space="preserve">interoperability, maintainability, portability, reliability, reusability, robustness, testability, and </w:t>
-      </w:r>
-    </w:p>
-    <w:p>
-      <w:pPr>
-        <w:rPr/>
-      </w:pPr>
-      <w:r>
-        <w:rPr>
-          <w:rtl w:val="0"/>
-        </w:rPr>
-        <w:t xml:space="preserve">usability. Write these to be specific, quantitative, and verifiable when possible. At the least, clarify </w:t>
-      </w:r>
-    </w:p>
-    <w:p>
-      <w:pPr>
-        <w:rPr/>
-      </w:pPr>
-      <w:r>
-        <w:rPr>
-          <w:rtl w:val="0"/>
-        </w:rPr>
-        <w:t xml:space="preserve">the relative preferences for various attributes, such as ease of use over ease of learning.&gt;</w:t>
+        <w:rPr>
+          <w:shd w:fill="f4cccc" w:val="clear"/>
+        </w:rPr>
+      </w:pPr>
+      <w:r>
+        <w:rPr>
+          <w:shd w:fill="f4cccc" w:val="clear"/>
+          <w:rtl w:val="0"/>
+        </w:rPr>
+        <w:t xml:space="preserve">customers or the developers. Some to consider are adaptability, availability, correctness, flexibility, interoperability, maintainability, portability, reliability, reusability, robustness, testability, and usability. Write these to be specific, quantitative, and verifiable when possible. At the least, clarify the relative preferences for various attributes, such as ease of use over ease of learning.&gt;</w:t>
+      </w:r>
+    </w:p>
+    <w:p>
+      <w:pPr>
+        <w:rPr/>
+      </w:pPr>
+      <w:r>
+        <w:rPr>
+          <w:rtl w:val="0"/>
+        </w:rPr>
+      </w:r>
+    </w:p>
+    <w:p>
+      <w:pPr>
+        <w:numPr>
+          <w:ilvl w:val="0"/>
+          <w:numId w:val="3"/>
+        </w:numPr>
+        <w:ind w:left="720" w:hanging="360"/>
+        <w:rPr>
+          <w:u w:val="none"/>
+        </w:rPr>
+      </w:pPr>
+      <w:r>
+        <w:rPr>
+          <w:rtl w:val="0"/>
+        </w:rPr>
+        <w:t xml:space="preserve">The internal architecture of the software must be clean and simple so that if the need to change/test/maintain the software arises, it can be done with ease.</w:t>
+      </w:r>
+    </w:p>
+    <w:p>
+      <w:pPr>
+        <w:numPr>
+          <w:ilvl w:val="0"/>
+          <w:numId w:val="3"/>
+        </w:numPr>
+        <w:ind w:left="720" w:hanging="360"/>
+        <w:rPr>
+          <w:u w:val="none"/>
+        </w:rPr>
+      </w:pPr>
+      <w:r>
+        <w:rPr>
+          <w:rtl w:val="0"/>
+        </w:rPr>
+        <w:t xml:space="preserve">Software must ensure correctness, that is, it should perform the necessary tasks correctly and without any instance of bugs and errors.</w:t>
+      </w:r>
+    </w:p>
+    <w:p>
+      <w:pPr>
+        <w:numPr>
+          <w:ilvl w:val="0"/>
+          <w:numId w:val="3"/>
+        </w:numPr>
+        <w:ind w:left="720" w:hanging="360"/>
+        <w:rPr>
+          <w:u w:val="none"/>
+        </w:rPr>
+      </w:pPr>
+      <w:r>
+        <w:rPr>
+          <w:rtl w:val="0"/>
+        </w:rPr>
+        <w:t xml:space="preserve">Ease of use is another necessary attribute as the software should have an interface that is clean and easy to use without having to do extensive research.</w:t>
+      </w:r>
+    </w:p>
+    <w:p>
+      <w:pPr>
+        <w:numPr>
+          <w:ilvl w:val="0"/>
+          <w:numId w:val="3"/>
+        </w:numPr>
+        <w:ind w:left="720" w:hanging="360"/>
+        <w:rPr>
+          <w:u w:val="none"/>
+        </w:rPr>
+      </w:pPr>
+      <w:r>
+        <w:rPr>
+          <w:rtl w:val="0"/>
+        </w:rPr>
+        <w:t xml:space="preserve">The software must be efficient in performing its required task. It should be able to complete its required tasks with the available hardware in an optimum amount of time.</w:t>
+      </w:r>
+      <w:r>
+        <w:rPr>
+          <w:rtl w:val="0"/>
+        </w:rPr>
+      </w:r>
+    </w:p>
+    <w:p>
+      <w:pPr>
+        <w:numPr>
+          <w:ilvl w:val="0"/>
+          <w:numId w:val="3"/>
+        </w:numPr>
+        <w:ind w:left="720" w:hanging="360"/>
+        <w:rPr>
+          <w:u w:val="none"/>
+        </w:rPr>
+      </w:pPr>
+      <w:r>
+        <w:rPr>
+          <w:rtl w:val="0"/>
+        </w:rPr>
+        <w:t xml:space="preserve">Maintainability: Each version of the software should be easy to maintain. The code should be structured and clean so that new code can be easily added to the software </w:t>
+      </w:r>
+    </w:p>
+    <w:p>
+      <w:pPr>
+        <w:numPr>
+          <w:ilvl w:val="0"/>
+          <w:numId w:val="3"/>
+        </w:numPr>
+        <w:ind w:left="720" w:hanging="360"/>
+        <w:rPr>
+          <w:u w:val="none"/>
+        </w:rPr>
+      </w:pPr>
+      <w:r>
+        <w:rPr>
+          <w:rtl w:val="0"/>
+        </w:rPr>
+        <w:t xml:space="preserve">Interoperability: The software must be able to communicate with other solutions with ease.</w:t>
+      </w:r>
+      <w:r>
+        <w:rPr>
+          <w:rtl w:val="0"/>
+        </w:rPr>
+      </w:r>
+    </w:p>
+    <w:p>
+      <w:pPr>
+        <w:rPr/>
+      </w:pPr>
+      <w:r>
+        <w:rPr>
+          <w:rtl w:val="0"/>
+        </w:rPr>
+      </w:r>
+    </w:p>
+    <w:p>
+      <w:pPr>
+        <w:rPr/>
+      </w:pPr>
+      <w:r>
+        <w:rPr>
+          <w:rtl w:val="0"/>
+        </w:rPr>
       </w:r>
     </w:p>
     <w:p>
@@ -4054,11 +4117,124 @@
       </w:rPr>
     </w:lvl>
   </w:abstractNum>
+  <w:abstractNum w:abstractNumId="3">
+    <w:lvl w:ilvl="0">
+      <w:start w:val="1"/>
+      <w:numFmt w:val="bullet"/>
+      <w:lvlText w:val="●"/>
+      <w:lvlJc w:val="left"/>
+      <w:pPr>
+        <w:ind w:left="720" w:hanging="360"/>
+      </w:pPr>
+      <w:rPr>
+        <w:u w:val="none"/>
+      </w:rPr>
+    </w:lvl>
+    <w:lvl w:ilvl="1">
+      <w:start w:val="1"/>
+      <w:numFmt w:val="bullet"/>
+      <w:lvlText w:val="○"/>
+      <w:lvlJc w:val="left"/>
+      <w:pPr>
+        <w:ind w:left="1440" w:hanging="360"/>
+      </w:pPr>
+      <w:rPr>
+        <w:u w:val="none"/>
+      </w:rPr>
+    </w:lvl>
+    <w:lvl w:ilvl="2">
+      <w:start w:val="1"/>
+      <w:numFmt w:val="bullet"/>
+      <w:lvlText w:val="■"/>
+      <w:lvlJc w:val="left"/>
+      <w:pPr>
+        <w:ind w:left="2160" w:hanging="360"/>
+      </w:pPr>
+      <w:rPr>
+        <w:u w:val="none"/>
+      </w:rPr>
+    </w:lvl>
+    <w:lvl w:ilvl="3">
+      <w:start w:val="1"/>
+      <w:numFmt w:val="bullet"/>
+      <w:lvlText w:val="●"/>
+      <w:lvlJc w:val="left"/>
+      <w:pPr>
+        <w:ind w:left="2880" w:hanging="360"/>
+      </w:pPr>
+      <w:rPr>
+        <w:u w:val="none"/>
+      </w:rPr>
+    </w:lvl>
+    <w:lvl w:ilvl="4">
+      <w:start w:val="1"/>
+      <w:numFmt w:val="bullet"/>
+      <w:lvlText w:val="○"/>
+      <w:lvlJc w:val="left"/>
+      <w:pPr>
+        <w:ind w:left="3600" w:hanging="360"/>
+      </w:pPr>
+      <w:rPr>
+        <w:u w:val="none"/>
+      </w:rPr>
+    </w:lvl>
+    <w:lvl w:ilvl="5">
+      <w:start w:val="1"/>
+      <w:numFmt w:val="bullet"/>
+      <w:lvlText w:val="■"/>
+      <w:lvlJc w:val="left"/>
+      <w:pPr>
+        <w:ind w:left="4320" w:hanging="360"/>
+      </w:pPr>
+      <w:rPr>
+        <w:u w:val="none"/>
+      </w:rPr>
+    </w:lvl>
+    <w:lvl w:ilvl="6">
+      <w:start w:val="1"/>
+      <w:numFmt w:val="bullet"/>
+      <w:lvlText w:val="●"/>
+      <w:lvlJc w:val="left"/>
+      <w:pPr>
+        <w:ind w:left="5040" w:hanging="360"/>
+      </w:pPr>
+      <w:rPr>
+        <w:u w:val="none"/>
+      </w:rPr>
+    </w:lvl>
+    <w:lvl w:ilvl="7">
+      <w:start w:val="1"/>
+      <w:numFmt w:val="bullet"/>
+      <w:lvlText w:val="○"/>
+      <w:lvlJc w:val="left"/>
+      <w:pPr>
+        <w:ind w:left="5760" w:hanging="360"/>
+      </w:pPr>
+      <w:rPr>
+        <w:u w:val="none"/>
+      </w:rPr>
+    </w:lvl>
+    <w:lvl w:ilvl="8">
+      <w:start w:val="1"/>
+      <w:numFmt w:val="bullet"/>
+      <w:lvlText w:val="■"/>
+      <w:lvlJc w:val="left"/>
+      <w:pPr>
+        <w:ind w:left="6480" w:hanging="360"/>
+      </w:pPr>
+      <w:rPr>
+        <w:u w:val="none"/>
+      </w:rPr>
+    </w:lvl>
+  </w:abstractNum>
   <w:num w:numId="1">
     <w:abstractNumId w:val="1"/>
   </w:num>
   <w:num w:numId="2">
     <w:abstractNumId w:val="2"/>
+  </w:num>
+  <w:num w:numId="3">
+    <w:abstractNumId w:val="3"/>
   </w:num>
 </w:numbering>
 </file>

</xml_diff>